<commit_message>
This is the final update and knit of the document unless further changes are required. I have updated the abstract to fit into one page, edited the misfitting figure in chapter 5 and the variables description tables that were spilling beyond the page.
</commit_message>
<xml_diff>
--- a/submission/01_ FCLM FIRST SUBMISSION CHECKLIST_082021.docx
+++ b/submission/01_ FCLM FIRST SUBMISSION CHECKLIST_082021.docx
@@ -256,10 +256,10 @@
         <w:tblLook w:val="04a0" w:noHBand="0" w:noVBand="1" w:firstColumn="1" w:lastRow="0" w:lastColumn="0" w:firstRow="1"/>
       </w:tblPr>
       <w:tblGrid>
-        <w:gridCol w:w="1219"/>
-        <w:gridCol w:w="1252"/>
-        <w:gridCol w:w="3902"/>
-        <w:gridCol w:w="3268"/>
+        <w:gridCol w:w="1218"/>
+        <w:gridCol w:w="1253"/>
+        <w:gridCol w:w="3901"/>
+        <w:gridCol w:w="3269"/>
         <w:gridCol w:w="849"/>
       </w:tblGrid>
       <w:tr>
@@ -274,7 +274,8 @@
           <w:p>
             <w:pPr>
               <w:pStyle w:val="Normal"/>
-              <w:widowControl/>
+              <w:widowControl w:val="false"/>
+              <w:suppressAutoHyphens w:val="true"/>
               <w:spacing w:before="0" w:after="240"/>
               <w:jc w:val="left"/>
               <w:rPr>
@@ -308,7 +309,8 @@
           <w:p>
             <w:pPr>
               <w:pStyle w:val="Normal"/>
-              <w:widowControl/>
+              <w:widowControl w:val="false"/>
+              <w:suppressAutoHyphens w:val="true"/>
               <w:spacing w:before="0" w:after="240"/>
               <w:jc w:val="left"/>
               <w:rPr>
@@ -324,11 +326,11 @@
               <w:rPr>
                 <w:rFonts w:cs="Calibri" w:cstheme="minorHAnsi" w:ascii="Calibri" w:hAnsi="Calibri"/>
                 <w:b/>
-                <w:kern w:val="0"/>
-                <w:sz w:val="20"/>
-                <w:szCs w:val="20"/>
-                <w:lang w:val="en-US" w:eastAsia="en-US" w:bidi="ar-SA"/>
-              </w:rPr>
+                <w:sz w:val="20"/>
+                <w:szCs w:val="20"/>
+                <w:lang w:val="en-US"/>
+              </w:rPr>
+              <w:t>JOHN KING’ATHIA KARUITHA</w:t>
             </w:r>
           </w:p>
         </w:tc>
@@ -345,7 +347,8 @@
           <w:p>
             <w:pPr>
               <w:pStyle w:val="Normal"/>
-              <w:widowControl/>
+              <w:widowControl w:val="false"/>
+              <w:suppressAutoHyphens w:val="true"/>
               <w:spacing w:before="0" w:after="240"/>
               <w:jc w:val="left"/>
               <w:rPr>
@@ -379,11 +382,12 @@
           <w:p>
             <w:pPr>
               <w:pStyle w:val="Normal"/>
-              <w:widowControl/>
+              <w:widowControl w:val="false"/>
               <w:tabs>
                 <w:tab w:val="clear" w:pos="720"/>
                 <w:tab w:val="left" w:pos="1050" w:leader="none"/>
               </w:tabs>
+              <w:suppressAutoHyphens w:val="true"/>
               <w:spacing w:before="0" w:after="240"/>
               <w:jc w:val="left"/>
               <w:rPr>
@@ -395,6 +399,17 @@
                 <w:lang w:val="en-US"/>
               </w:rPr>
             </w:pPr>
+            <w:r>
+              <w:rPr>
+                <w:rFonts w:cs="Calibri" w:ascii="Calibri" w:hAnsi="Calibri" w:asciiTheme="minorHAnsi" w:cstheme="minorHAnsi" w:hAnsiTheme="minorHAnsi"/>
+                <w:b/>
+                <w:kern w:val="0"/>
+                <w:sz w:val="20"/>
+                <w:szCs w:val="20"/>
+                <w:lang w:val="en-US" w:eastAsia="en-US" w:bidi="ar-SA"/>
+              </w:rPr>
+              <w:t>855810</w:t>
+            </w:r>
             <w:r>
               <w:rPr>
                 <w:rFonts w:cs="Calibri" w:ascii="Calibri" w:hAnsi="Calibri" w:asciiTheme="minorHAnsi" w:cstheme="minorHAnsi" w:hAnsiTheme="minorHAnsi"/>
@@ -423,11 +438,12 @@
           <w:p>
             <w:pPr>
               <w:pStyle w:val="Normal"/>
-              <w:widowControl/>
+              <w:widowControl w:val="false"/>
               <w:tabs>
                 <w:tab w:val="clear" w:pos="720"/>
                 <w:tab w:val="right" w:pos="3890" w:leader="none"/>
               </w:tabs>
+              <w:suppressAutoHyphens w:val="true"/>
               <w:spacing w:lineRule="atLeast" w:line="0" w:before="0" w:after="240"/>
               <w:jc w:val="left"/>
               <w:rPr>
@@ -460,7 +476,8 @@
           <w:p>
             <w:pPr>
               <w:pStyle w:val="Normal"/>
-              <w:widowControl/>
+              <w:widowControl w:val="false"/>
+              <w:suppressAutoHyphens w:val="true"/>
               <w:spacing w:before="0" w:after="240"/>
               <w:jc w:val="left"/>
               <w:rPr>
@@ -476,11 +493,11 @@
               <w:rPr>
                 <w:rFonts w:cs="Calibri" w:cstheme="minorHAnsi" w:ascii="Calibri" w:hAnsi="Calibri"/>
                 <w:b/>
-                <w:kern w:val="0"/>
-                <w:sz w:val="20"/>
-                <w:szCs w:val="20"/>
-                <w:lang w:val="en-US" w:eastAsia="en-US" w:bidi="ar-SA"/>
-              </w:rPr>
+                <w:sz w:val="20"/>
+                <w:szCs w:val="20"/>
+                <w:lang w:val="en-US"/>
+              </w:rPr>
+              <w:t>MBA (Finance); B.Ed (Arts); CPA.</w:t>
             </w:r>
           </w:p>
         </w:tc>
@@ -499,11 +516,12 @@
           <w:p>
             <w:pPr>
               <w:pStyle w:val="Normal"/>
-              <w:widowControl/>
+              <w:widowControl w:val="false"/>
               <w:tabs>
                 <w:tab w:val="clear" w:pos="720"/>
                 <w:tab w:val="right" w:pos="3890" w:leader="none"/>
               </w:tabs>
+              <w:suppressAutoHyphens w:val="true"/>
               <w:spacing w:lineRule="atLeast" w:line="0" w:before="0" w:after="240"/>
               <w:jc w:val="left"/>
               <w:rPr>
@@ -536,7 +554,8 @@
           <w:p>
             <w:pPr>
               <w:pStyle w:val="Normal"/>
-              <w:widowControl/>
+              <w:widowControl w:val="false"/>
+              <w:suppressAutoHyphens w:val="true"/>
               <w:spacing w:before="0" w:after="240"/>
               <w:jc w:val="left"/>
               <w:rPr>
@@ -552,11 +571,11 @@
               <w:rPr>
                 <w:rFonts w:cs="Calibri" w:cstheme="minorHAnsi" w:ascii="Calibri" w:hAnsi="Calibri"/>
                 <w:b/>
-                <w:kern w:val="0"/>
-                <w:sz w:val="20"/>
-                <w:szCs w:val="20"/>
-                <w:lang w:val="en-US" w:eastAsia="en-US" w:bidi="ar-SA"/>
-              </w:rPr>
+                <w:sz w:val="20"/>
+                <w:szCs w:val="20"/>
+                <w:lang w:val="en-US"/>
+              </w:rPr>
+              <w:t>MR.</w:t>
             </w:r>
           </w:p>
         </w:tc>
@@ -575,11 +594,12 @@
           <w:p>
             <w:pPr>
               <w:pStyle w:val="Normal"/>
-              <w:widowControl/>
+              <w:widowControl w:val="false"/>
               <w:tabs>
                 <w:tab w:val="clear" w:pos="720"/>
                 <w:tab w:val="right" w:pos="3890" w:leader="none"/>
               </w:tabs>
+              <w:suppressAutoHyphens w:val="true"/>
               <w:spacing w:lineRule="atLeast" w:line="0" w:before="0" w:after="240"/>
               <w:jc w:val="left"/>
               <w:rPr>
@@ -612,7 +632,8 @@
           <w:p>
             <w:pPr>
               <w:pStyle w:val="Normal"/>
-              <w:widowControl/>
+              <w:widowControl w:val="false"/>
+              <w:suppressAutoHyphens w:val="true"/>
               <w:spacing w:before="0" w:after="240"/>
               <w:jc w:val="left"/>
               <w:rPr>
@@ -628,11 +649,11 @@
               <w:rPr>
                 <w:rFonts w:cs="Calibri" w:cstheme="minorHAnsi" w:ascii="Calibri" w:hAnsi="Calibri"/>
                 <w:b/>
-                <w:kern w:val="0"/>
-                <w:sz w:val="20"/>
-                <w:szCs w:val="20"/>
-                <w:lang w:val="en-US" w:eastAsia="en-US" w:bidi="ar-SA"/>
-              </w:rPr>
+                <w:sz w:val="20"/>
+                <w:szCs w:val="20"/>
+                <w:lang w:val="en-US"/>
+              </w:rPr>
+              <w:t>PROFESSOR KALU OJAH</w:t>
             </w:r>
           </w:p>
         </w:tc>
@@ -651,7 +672,8 @@
           <w:p>
             <w:pPr>
               <w:pStyle w:val="Normal"/>
-              <w:widowControl/>
+              <w:widowControl w:val="false"/>
+              <w:suppressAutoHyphens w:val="true"/>
               <w:spacing w:lineRule="atLeast" w:line="0" w:before="0" w:after="240"/>
               <w:jc w:val="left"/>
               <w:rPr>
@@ -677,14 +699,15 @@
         </w:tc>
         <w:tc>
           <w:tcPr>
-            <w:tcW w:w="3902" w:type="dxa"/>
+            <w:tcW w:w="3901" w:type="dxa"/>
             <w:tcBorders/>
             <w:shd w:color="auto" w:fill="auto" w:val="clear"/>
           </w:tcPr>
           <w:p>
             <w:pPr>
               <w:pStyle w:val="Normal"/>
-              <w:widowControl/>
+              <w:widowControl w:val="false"/>
+              <w:suppressAutoHyphens w:val="true"/>
               <w:spacing w:before="0" w:after="240"/>
               <w:jc w:val="left"/>
               <w:rPr>
@@ -705,13 +728,24 @@
                 <w:szCs w:val="20"/>
                 <w:lang w:val="en-US" w:eastAsia="en-US" w:bidi="ar-SA"/>
               </w:rPr>
-              <w:t>Cell number(s):</w:t>
-            </w:r>
-          </w:p>
-        </w:tc>
-        <w:tc>
-          <w:tcPr>
-            <w:tcW w:w="4117" w:type="dxa"/>
+              <w:t xml:space="preserve">Cell number(s): </w:t>
+            </w:r>
+            <w:r>
+              <w:rPr>
+                <w:rFonts w:cs="Calibri" w:ascii="Calibri" w:hAnsi="Calibri" w:asciiTheme="minorHAnsi" w:cstheme="minorHAnsi" w:hAnsiTheme="minorHAnsi"/>
+                <w:b/>
+                <w:kern w:val="0"/>
+                <w:sz w:val="20"/>
+                <w:szCs w:val="20"/>
+                <w:lang w:val="en-US" w:eastAsia="en-US" w:bidi="ar-SA"/>
+              </w:rPr>
+              <w:t xml:space="preserve">+27 </w:t>
+            </w:r>
+          </w:p>
+        </w:tc>
+        <w:tc>
+          <w:tcPr>
+            <w:tcW w:w="4118" w:type="dxa"/>
             <w:gridSpan w:val="2"/>
             <w:tcBorders/>
             <w:shd w:color="auto" w:fill="auto" w:val="clear"/>
@@ -719,7 +753,8 @@
           <w:p>
             <w:pPr>
               <w:pStyle w:val="Normal"/>
-              <w:widowControl/>
+              <w:widowControl w:val="false"/>
+              <w:suppressAutoHyphens w:val="true"/>
               <w:spacing w:before="0" w:after="240"/>
               <w:jc w:val="left"/>
               <w:rPr>
@@ -739,7 +774,18 @@
                 <w:szCs w:val="20"/>
                 <w:lang w:eastAsia="en-US" w:bidi="ar-SA"/>
               </w:rPr>
-              <w:t>Email:</w:t>
+              <w:t xml:space="preserve">Email: </w:t>
+            </w:r>
+            <w:r>
+              <w:rPr>
+                <w:rFonts w:cs="Calibri" w:ascii="Calibri" w:hAnsi="Calibri" w:asciiTheme="minorHAnsi" w:cstheme="minorHAnsi" w:hAnsiTheme="minorHAnsi"/>
+                <w:b/>
+                <w:kern w:val="0"/>
+                <w:sz w:val="20"/>
+                <w:szCs w:val="20"/>
+                <w:lang w:eastAsia="en-US" w:bidi="ar-SA"/>
+              </w:rPr>
+              <w:t>kalu.ojah@wits.ac.za</w:t>
             </w:r>
           </w:p>
         </w:tc>
@@ -758,7 +804,8 @@
           <w:p>
             <w:pPr>
               <w:pStyle w:val="Normal"/>
-              <w:widowControl/>
+              <w:widowControl w:val="false"/>
+              <w:suppressAutoHyphens w:val="true"/>
               <w:spacing w:before="0" w:after="240"/>
               <w:jc w:val="center"/>
               <w:rPr>
@@ -801,14 +848,15 @@
         </w:trPr>
         <w:tc>
           <w:tcPr>
-            <w:tcW w:w="1219" w:type="dxa"/>
+            <w:tcW w:w="1218" w:type="dxa"/>
             <w:vMerge w:val="restart"/>
             <w:tcBorders/>
           </w:tcPr>
           <w:p>
             <w:pPr>
               <w:pStyle w:val="Normal"/>
-              <w:widowControl/>
+              <w:widowControl w:val="false"/>
+              <w:suppressAutoHyphens w:val="true"/>
               <w:spacing w:lineRule="auto" w:line="240" w:before="0" w:after="240"/>
               <w:jc w:val="left"/>
               <w:rPr>
@@ -834,14 +882,15 @@
         </w:tc>
         <w:tc>
           <w:tcPr>
-            <w:tcW w:w="8422" w:type="dxa"/>
+            <w:tcW w:w="8423" w:type="dxa"/>
             <w:gridSpan w:val="3"/>
             <w:tcBorders/>
           </w:tcPr>
           <w:p>
             <w:pPr>
               <w:pStyle w:val="Normal"/>
-              <w:widowControl/>
+              <w:widowControl w:val="false"/>
+              <w:suppressAutoHyphens w:val="true"/>
               <w:spacing w:lineRule="auto" w:line="240" w:before="0" w:after="240"/>
               <w:jc w:val="left"/>
               <w:rPr>
@@ -894,7 +943,8 @@
           <w:p>
             <w:pPr>
               <w:pStyle w:val="Normal"/>
-              <w:widowControl/>
+              <w:widowControl w:val="false"/>
+              <w:suppressAutoHyphens w:val="true"/>
               <w:spacing w:lineRule="auto" w:line="240" w:before="0" w:after="240"/>
               <w:jc w:val="center"/>
               <w:rPr>
@@ -904,9 +954,8 @@
             <w:r>
               <w:rPr>
                 <w:rFonts w:cs="Calibri" w:cstheme="minorHAnsi" w:ascii="Calibri" w:hAnsi="Calibri"/>
-                <w:kern w:val="0"/>
-                <w:lang w:eastAsia="en-US" w:bidi="ar-SA"/>
-              </w:rPr>
+              </w:rPr>
+              <w:t>X</w:t>
             </w:r>
           </w:p>
         </w:tc>
@@ -917,14 +966,15 @@
         </w:trPr>
         <w:tc>
           <w:tcPr>
-            <w:tcW w:w="1219" w:type="dxa"/>
+            <w:tcW w:w="1218" w:type="dxa"/>
             <w:vMerge w:val="continue"/>
             <w:tcBorders/>
           </w:tcPr>
           <w:p>
             <w:pPr>
               <w:pStyle w:val="Normal"/>
-              <w:widowControl/>
+              <w:widowControl w:val="false"/>
+              <w:suppressAutoHyphens w:val="true"/>
               <w:spacing w:lineRule="auto" w:line="240" w:before="0" w:after="240"/>
               <w:jc w:val="left"/>
               <w:rPr>
@@ -935,49 +985,48 @@
             <w:r>
               <w:rPr>
                 <w:rFonts w:cs="Calibri" w:cstheme="minorHAnsi" w:ascii="Calibri" w:hAnsi="Calibri"/>
-                <w:kern w:val="0"/>
-                <w:sz w:val="20"/>
+                <w:sz w:val="20"/>
+              </w:rPr>
+            </w:r>
+          </w:p>
+        </w:tc>
+        <w:tc>
+          <w:tcPr>
+            <w:tcW w:w="8423" w:type="dxa"/>
+            <w:gridSpan w:val="3"/>
+            <w:tcBorders/>
+          </w:tcPr>
+          <w:p>
+            <w:pPr>
+              <w:pStyle w:val="Normal"/>
+              <w:widowControl w:val="false"/>
+              <w:suppressAutoHyphens w:val="true"/>
+              <w:spacing w:lineRule="auto" w:line="240" w:before="0" w:after="240"/>
+              <w:jc w:val="left"/>
+              <w:rPr>
+                <w:rFonts w:ascii="Calibri" w:hAnsi="Calibri" w:cs="Calibri" w:asciiTheme="minorHAnsi" w:cstheme="minorHAnsi" w:hAnsiTheme="minorHAnsi"/>
+                <w:sz w:val="20"/>
+              </w:rPr>
+            </w:pPr>
+            <w:r>
+              <w:rPr>
+                <w:rFonts w:cs="Calibri" w:ascii="Calibri" w:hAnsi="Calibri" w:asciiTheme="minorHAnsi" w:cstheme="minorHAnsi" w:hAnsiTheme="minorHAnsi"/>
+                <w:kern w:val="0"/>
+                <w:sz w:val="20"/>
+                <w:szCs w:val="20"/>
                 <w:lang w:eastAsia="en-US" w:bidi="ar-SA"/>
               </w:rPr>
-            </w:r>
-          </w:p>
-        </w:tc>
-        <w:tc>
-          <w:tcPr>
-            <w:tcW w:w="8422" w:type="dxa"/>
-            <w:gridSpan w:val="3"/>
-            <w:tcBorders/>
-          </w:tcPr>
-          <w:p>
-            <w:pPr>
-              <w:pStyle w:val="Normal"/>
-              <w:widowControl/>
-              <w:spacing w:lineRule="auto" w:line="240" w:before="0" w:after="240"/>
-              <w:jc w:val="left"/>
-              <w:rPr>
-                <w:rFonts w:ascii="Calibri" w:hAnsi="Calibri" w:cs="Calibri" w:asciiTheme="minorHAnsi" w:cstheme="minorHAnsi" w:hAnsiTheme="minorHAnsi"/>
-                <w:sz w:val="20"/>
-              </w:rPr>
-            </w:pPr>
-            <w:r>
-              <w:rPr>
-                <w:rFonts w:cs="Calibri" w:ascii="Calibri" w:hAnsi="Calibri" w:asciiTheme="minorHAnsi" w:cstheme="minorHAnsi" w:hAnsiTheme="minorHAnsi"/>
-                <w:kern w:val="0"/>
-                <w:sz w:val="20"/>
+              <w:t xml:space="preserve">Full Turn-it-in Report </w:t>
+            </w:r>
+            <w:r>
+              <w:rPr>
+                <w:rFonts w:cs="Calibri" w:ascii="Calibri" w:hAnsi="Calibri" w:asciiTheme="minorHAnsi" w:cstheme="minorHAnsi" w:hAnsiTheme="minorHAnsi"/>
+                <w:i/>
+                <w:kern w:val="0"/>
+                <w:sz w:val="18"/>
                 <w:szCs w:val="20"/>
                 <w:lang w:eastAsia="en-US" w:bidi="ar-SA"/>
               </w:rPr>
-              <w:t xml:space="preserve">Full Turn-it-in Report </w:t>
-            </w:r>
-            <w:r>
-              <w:rPr>
-                <w:rFonts w:cs="Calibri" w:ascii="Calibri" w:hAnsi="Calibri" w:asciiTheme="minorHAnsi" w:cstheme="minorHAnsi" w:hAnsiTheme="minorHAnsi"/>
-                <w:i/>
-                <w:kern w:val="0"/>
-                <w:sz w:val="18"/>
-                <w:szCs w:val="20"/>
-                <w:lang w:eastAsia="en-US" w:bidi="ar-SA"/>
-              </w:rPr>
               <w:t>(signed by Supervisor)</w:t>
             </w:r>
           </w:p>
@@ -990,7 +1039,8 @@
           <w:p>
             <w:pPr>
               <w:pStyle w:val="Normal"/>
-              <w:widowControl/>
+              <w:widowControl w:val="false"/>
+              <w:suppressAutoHyphens w:val="true"/>
               <w:spacing w:lineRule="auto" w:line="240" w:before="0" w:after="240"/>
               <w:jc w:val="center"/>
               <w:rPr>
@@ -1000,8 +1050,6 @@
             <w:r>
               <w:rPr>
                 <w:rFonts w:cs="Calibri" w:cstheme="minorHAnsi" w:ascii="Calibri" w:hAnsi="Calibri"/>
-                <w:kern w:val="0"/>
-                <w:lang w:eastAsia="en-US" w:bidi="ar-SA"/>
               </w:rPr>
             </w:r>
           </w:p>
@@ -1013,14 +1061,15 @@
         </w:trPr>
         <w:tc>
           <w:tcPr>
-            <w:tcW w:w="1219" w:type="dxa"/>
+            <w:tcW w:w="1218" w:type="dxa"/>
             <w:vMerge w:val="continue"/>
             <w:tcBorders/>
           </w:tcPr>
           <w:p>
             <w:pPr>
               <w:pStyle w:val="Normal"/>
-              <w:widowControl/>
+              <w:widowControl w:val="false"/>
+              <w:suppressAutoHyphens w:val="true"/>
               <w:spacing w:lineRule="auto" w:line="240" w:before="0" w:after="240"/>
               <w:jc w:val="left"/>
               <w:rPr>
@@ -1032,61 +1081,60 @@
             <w:r>
               <w:rPr>
                 <w:rFonts w:cs="Calibri" w:cstheme="minorHAnsi" w:ascii="Calibri" w:hAnsi="Calibri"/>
+                <w:sz w:val="20"/>
+                <w:szCs w:val="20"/>
+              </w:rPr>
+            </w:r>
+          </w:p>
+        </w:tc>
+        <w:tc>
+          <w:tcPr>
+            <w:tcW w:w="8423" w:type="dxa"/>
+            <w:gridSpan w:val="3"/>
+            <w:tcBorders/>
+          </w:tcPr>
+          <w:p>
+            <w:pPr>
+              <w:pStyle w:val="Normal"/>
+              <w:widowControl w:val="false"/>
+              <w:suppressAutoHyphens w:val="true"/>
+              <w:spacing w:lineRule="auto" w:line="240" w:before="0" w:after="240"/>
+              <w:jc w:val="left"/>
+              <w:rPr>
+                <w:rFonts w:ascii="Calibri" w:hAnsi="Calibri" w:cs="Calibri" w:asciiTheme="minorHAnsi" w:cstheme="minorHAnsi" w:hAnsiTheme="minorHAnsi"/>
+                <w:sz w:val="20"/>
+                <w:szCs w:val="20"/>
+              </w:rPr>
+            </w:pPr>
+            <w:r>
+              <w:rPr>
+                <w:rFonts w:cs="Calibri" w:ascii="Calibri" w:hAnsi="Calibri" w:asciiTheme="minorHAnsi" w:cstheme="minorHAnsi" w:hAnsiTheme="minorHAnsi"/>
                 <w:kern w:val="0"/>
                 <w:sz w:val="20"/>
                 <w:szCs w:val="20"/>
                 <w:lang w:eastAsia="en-US" w:bidi="ar-SA"/>
               </w:rPr>
-            </w:r>
-          </w:p>
-        </w:tc>
-        <w:tc>
-          <w:tcPr>
-            <w:tcW w:w="8422" w:type="dxa"/>
-            <w:gridSpan w:val="3"/>
-            <w:tcBorders/>
-          </w:tcPr>
-          <w:p>
-            <w:pPr>
-              <w:pStyle w:val="Normal"/>
-              <w:widowControl/>
-              <w:spacing w:lineRule="auto" w:line="240" w:before="0" w:after="240"/>
-              <w:jc w:val="left"/>
-              <w:rPr>
-                <w:rFonts w:ascii="Calibri" w:hAnsi="Calibri" w:cs="Calibri" w:asciiTheme="minorHAnsi" w:cstheme="minorHAnsi" w:hAnsiTheme="minorHAnsi"/>
-                <w:sz w:val="20"/>
-                <w:szCs w:val="20"/>
-              </w:rPr>
-            </w:pPr>
-            <w:r>
-              <w:rPr>
-                <w:rFonts w:cs="Calibri" w:ascii="Calibri" w:hAnsi="Calibri" w:asciiTheme="minorHAnsi" w:cstheme="minorHAnsi" w:hAnsiTheme="minorHAnsi"/>
-                <w:kern w:val="0"/>
-                <w:sz w:val="20"/>
+              <w:t>Confirmation of Ethics (</w:t>
+            </w:r>
+            <w:r>
+              <w:rPr>
+                <w:rFonts w:cs="Calibri" w:ascii="Calibri" w:hAnsi="Calibri" w:asciiTheme="minorHAnsi" w:cstheme="minorHAnsi" w:hAnsiTheme="minorHAnsi"/>
+                <w:i/>
+                <w:kern w:val="0"/>
+                <w:sz w:val="18"/>
                 <w:szCs w:val="20"/>
                 <w:lang w:eastAsia="en-US" w:bidi="ar-SA"/>
               </w:rPr>
-              <w:t>Confirmation of Ethics (</w:t>
-            </w:r>
-            <w:r>
-              <w:rPr>
-                <w:rFonts w:cs="Calibri" w:ascii="Calibri" w:hAnsi="Calibri" w:asciiTheme="minorHAnsi" w:cstheme="minorHAnsi" w:hAnsiTheme="minorHAnsi"/>
-                <w:i/>
-                <w:kern w:val="0"/>
-                <w:sz w:val="18"/>
+              <w:t>Clearance/Waiver certificate or declaration</w:t>
+            </w:r>
+            <w:r>
+              <w:rPr>
+                <w:rFonts w:cs="Calibri" w:ascii="Calibri" w:hAnsi="Calibri" w:asciiTheme="minorHAnsi" w:cstheme="minorHAnsi" w:hAnsiTheme="minorHAnsi"/>
+                <w:kern w:val="0"/>
+                <w:sz w:val="20"/>
                 <w:szCs w:val="20"/>
                 <w:lang w:eastAsia="en-US" w:bidi="ar-SA"/>
               </w:rPr>
-              <w:t>Clearance/Waiver certificate or declaration</w:t>
-            </w:r>
-            <w:r>
-              <w:rPr>
-                <w:rFonts w:cs="Calibri" w:ascii="Calibri" w:hAnsi="Calibri" w:asciiTheme="minorHAnsi" w:cstheme="minorHAnsi" w:hAnsiTheme="minorHAnsi"/>
-                <w:kern w:val="0"/>
-                <w:sz w:val="20"/>
-                <w:szCs w:val="20"/>
-                <w:lang w:eastAsia="en-US" w:bidi="ar-SA"/>
-              </w:rPr>
               <w:t>)</w:t>
             </w:r>
           </w:p>
@@ -1099,7 +1147,8 @@
           <w:p>
             <w:pPr>
               <w:pStyle w:val="Normal"/>
-              <w:widowControl/>
+              <w:widowControl w:val="false"/>
+              <w:suppressAutoHyphens w:val="true"/>
               <w:spacing w:lineRule="auto" w:line="240" w:before="0" w:after="240"/>
               <w:jc w:val="center"/>
               <w:rPr>
@@ -1109,9 +1158,8 @@
             <w:r>
               <w:rPr>
                 <w:rFonts w:cs="Calibri" w:cstheme="minorHAnsi" w:ascii="Calibri" w:hAnsi="Calibri"/>
-                <w:kern w:val="0"/>
-                <w:lang w:eastAsia="en-US" w:bidi="ar-SA"/>
-              </w:rPr>
+              </w:rPr>
+              <w:t>X</w:t>
             </w:r>
           </w:p>
         </w:tc>
@@ -1122,14 +1170,15 @@
         </w:trPr>
         <w:tc>
           <w:tcPr>
-            <w:tcW w:w="1219" w:type="dxa"/>
+            <w:tcW w:w="1218" w:type="dxa"/>
             <w:vMerge w:val="continue"/>
             <w:tcBorders/>
           </w:tcPr>
           <w:p>
             <w:pPr>
               <w:pStyle w:val="Normal"/>
-              <w:widowControl/>
+              <w:widowControl w:val="false"/>
+              <w:suppressAutoHyphens w:val="true"/>
               <w:spacing w:lineRule="auto" w:line="240" w:before="0" w:after="240"/>
               <w:jc w:val="left"/>
               <w:rPr>
@@ -1141,51 +1190,50 @@
             <w:r>
               <w:rPr>
                 <w:rFonts w:cs="Calibri" w:cstheme="minorHAnsi" w:ascii="Calibri" w:hAnsi="Calibri"/>
+                <w:sz w:val="20"/>
+                <w:szCs w:val="20"/>
+              </w:rPr>
+            </w:r>
+          </w:p>
+        </w:tc>
+        <w:tc>
+          <w:tcPr>
+            <w:tcW w:w="8423" w:type="dxa"/>
+            <w:gridSpan w:val="3"/>
+            <w:tcBorders/>
+          </w:tcPr>
+          <w:p>
+            <w:pPr>
+              <w:pStyle w:val="Normal"/>
+              <w:widowControl w:val="false"/>
+              <w:suppressAutoHyphens w:val="true"/>
+              <w:spacing w:lineRule="auto" w:line="240" w:before="0" w:after="240"/>
+              <w:jc w:val="left"/>
+              <w:rPr>
+                <w:rFonts w:ascii="Calibri" w:hAnsi="Calibri" w:cs="Calibri" w:asciiTheme="minorHAnsi" w:cstheme="minorHAnsi" w:hAnsiTheme="minorHAnsi"/>
+                <w:sz w:val="20"/>
+                <w:szCs w:val="20"/>
+              </w:rPr>
+            </w:pPr>
+            <w:r>
+              <w:rPr>
+                <w:rFonts w:cs="Calibri" w:ascii="Calibri" w:hAnsi="Calibri" w:asciiTheme="minorHAnsi" w:cstheme="minorHAnsi" w:hAnsiTheme="minorHAnsi"/>
                 <w:kern w:val="0"/>
                 <w:sz w:val="20"/>
                 <w:szCs w:val="20"/>
                 <w:lang w:eastAsia="en-US" w:bidi="ar-SA"/>
               </w:rPr>
-            </w:r>
-          </w:p>
-        </w:tc>
-        <w:tc>
-          <w:tcPr>
-            <w:tcW w:w="8422" w:type="dxa"/>
-            <w:gridSpan w:val="3"/>
-            <w:tcBorders/>
-          </w:tcPr>
-          <w:p>
-            <w:pPr>
-              <w:pStyle w:val="Normal"/>
-              <w:widowControl/>
-              <w:spacing w:lineRule="auto" w:line="240" w:before="0" w:after="240"/>
-              <w:jc w:val="left"/>
-              <w:rPr>
-                <w:rFonts w:ascii="Calibri" w:hAnsi="Calibri" w:cs="Calibri" w:asciiTheme="minorHAnsi" w:cstheme="minorHAnsi" w:hAnsiTheme="minorHAnsi"/>
-                <w:sz w:val="20"/>
-                <w:szCs w:val="20"/>
-              </w:rPr>
-            </w:pPr>
-            <w:r>
-              <w:rPr>
-                <w:rFonts w:cs="Calibri" w:ascii="Calibri" w:hAnsi="Calibri" w:asciiTheme="minorHAnsi" w:cstheme="minorHAnsi" w:hAnsiTheme="minorHAnsi"/>
-                <w:kern w:val="0"/>
-                <w:sz w:val="20"/>
+              <w:t xml:space="preserve">Overall Supervisor Evaluation form </w:t>
+            </w:r>
+            <w:r>
+              <w:rPr>
+                <w:rFonts w:cs="Calibri" w:ascii="Calibri" w:hAnsi="Calibri" w:asciiTheme="minorHAnsi" w:cstheme="minorHAnsi" w:hAnsiTheme="minorHAnsi"/>
+                <w:i/>
+                <w:kern w:val="0"/>
+                <w:sz w:val="18"/>
                 <w:szCs w:val="20"/>
                 <w:lang w:eastAsia="en-US" w:bidi="ar-SA"/>
               </w:rPr>
-              <w:t xml:space="preserve">Overall Supervisor Evaluation form </w:t>
-            </w:r>
-            <w:r>
-              <w:rPr>
-                <w:rFonts w:cs="Calibri" w:ascii="Calibri" w:hAnsi="Calibri" w:asciiTheme="minorHAnsi" w:cstheme="minorHAnsi" w:hAnsiTheme="minorHAnsi"/>
-                <w:i/>
-                <w:kern w:val="0"/>
-                <w:sz w:val="18"/>
-                <w:szCs w:val="20"/>
-                <w:lang w:eastAsia="en-US" w:bidi="ar-SA"/>
-              </w:rPr>
               <w:t>(MBA candidates ONLY)</w:t>
             </w:r>
           </w:p>
@@ -1198,7 +1246,8 @@
           <w:p>
             <w:pPr>
               <w:pStyle w:val="Normal"/>
-              <w:widowControl/>
+              <w:widowControl w:val="false"/>
+              <w:suppressAutoHyphens w:val="true"/>
               <w:spacing w:lineRule="auto" w:line="240" w:before="0" w:after="240"/>
               <w:jc w:val="center"/>
               <w:rPr>
@@ -1208,8 +1257,6 @@
             <w:r>
               <w:rPr>
                 <w:rFonts w:cs="Calibri" w:cstheme="minorHAnsi" w:ascii="Calibri" w:hAnsi="Calibri"/>
-                <w:kern w:val="0"/>
-                <w:lang w:eastAsia="en-US" w:bidi="ar-SA"/>
               </w:rPr>
             </w:r>
           </w:p>
@@ -1221,14 +1268,15 @@
         </w:trPr>
         <w:tc>
           <w:tcPr>
-            <w:tcW w:w="1219" w:type="dxa"/>
+            <w:tcW w:w="1218" w:type="dxa"/>
             <w:vMerge w:val="restart"/>
             <w:tcBorders/>
           </w:tcPr>
           <w:p>
             <w:pPr>
               <w:pStyle w:val="Normal"/>
-              <w:widowControl/>
+              <w:widowControl w:val="false"/>
+              <w:suppressAutoHyphens w:val="true"/>
               <w:spacing w:lineRule="auto" w:line="240" w:before="0" w:after="240"/>
               <w:jc w:val="left"/>
               <w:rPr>
@@ -1253,14 +1301,15 @@
         </w:tc>
         <w:tc>
           <w:tcPr>
-            <w:tcW w:w="8422" w:type="dxa"/>
+            <w:tcW w:w="8423" w:type="dxa"/>
             <w:gridSpan w:val="3"/>
             <w:tcBorders/>
           </w:tcPr>
           <w:p>
             <w:pPr>
               <w:pStyle w:val="Normal"/>
-              <w:widowControl/>
+              <w:widowControl w:val="false"/>
+              <w:suppressAutoHyphens w:val="true"/>
               <w:spacing w:lineRule="auto" w:line="240" w:before="0" w:after="240"/>
               <w:jc w:val="left"/>
               <w:rPr>
@@ -1298,7 +1347,8 @@
           <w:p>
             <w:pPr>
               <w:pStyle w:val="Normal"/>
-              <w:widowControl/>
+              <w:widowControl w:val="false"/>
+              <w:suppressAutoHyphens w:val="true"/>
               <w:spacing w:lineRule="auto" w:line="240" w:before="0" w:after="240"/>
               <w:jc w:val="center"/>
               <w:rPr>
@@ -1309,9 +1359,7 @@
             <w:r>
               <w:rPr>
                 <w:rFonts w:cs="Calibri" w:cstheme="minorHAnsi" w:ascii="Calibri" w:hAnsi="Calibri"/>
-                <w:kern w:val="0"/>
-                <w:sz w:val="20"/>
-                <w:lang w:eastAsia="en-US" w:bidi="ar-SA"/>
+                <w:sz w:val="20"/>
               </w:rPr>
             </w:r>
           </w:p>
@@ -1323,14 +1371,15 @@
         </w:trPr>
         <w:tc>
           <w:tcPr>
-            <w:tcW w:w="1219" w:type="dxa"/>
+            <w:tcW w:w="1218" w:type="dxa"/>
             <w:vMerge w:val="continue"/>
             <w:tcBorders/>
           </w:tcPr>
           <w:p>
             <w:pPr>
               <w:pStyle w:val="Normal"/>
-              <w:widowControl/>
+              <w:widowControl w:val="false"/>
+              <w:suppressAutoHyphens w:val="true"/>
               <w:spacing w:lineRule="auto" w:line="240" w:before="0" w:after="240"/>
               <w:jc w:val="left"/>
               <w:rPr>
@@ -1342,24 +1391,23 @@
             <w:r>
               <w:rPr>
                 <w:rFonts w:cs="Calibri" w:cstheme="minorHAnsi" w:ascii="Calibri" w:hAnsi="Calibri"/>
-                <w:kern w:val="0"/>
-                <w:sz w:val="20"/>
-                <w:szCs w:val="20"/>
-                <w:lang w:eastAsia="en-US" w:bidi="ar-SA"/>
-              </w:rPr>
-            </w:r>
-          </w:p>
-        </w:tc>
-        <w:tc>
-          <w:tcPr>
-            <w:tcW w:w="8422" w:type="dxa"/>
+                <w:sz w:val="20"/>
+                <w:szCs w:val="20"/>
+              </w:rPr>
+            </w:r>
+          </w:p>
+        </w:tc>
+        <w:tc>
+          <w:tcPr>
+            <w:tcW w:w="8423" w:type="dxa"/>
             <w:gridSpan w:val="3"/>
             <w:tcBorders/>
           </w:tcPr>
           <w:p>
             <w:pPr>
               <w:pStyle w:val="Normal"/>
-              <w:widowControl/>
+              <w:widowControl w:val="false"/>
+              <w:suppressAutoHyphens w:val="true"/>
               <w:spacing w:lineRule="auto" w:line="240" w:before="0" w:after="240"/>
               <w:jc w:val="left"/>
               <w:rPr>
@@ -1399,7 +1447,8 @@
           <w:p>
             <w:pPr>
               <w:pStyle w:val="Normal"/>
-              <w:widowControl/>
+              <w:widowControl w:val="false"/>
+              <w:suppressAutoHyphens w:val="true"/>
               <w:spacing w:lineRule="auto" w:line="240" w:before="0" w:after="240"/>
               <w:jc w:val="center"/>
               <w:rPr>
@@ -1410,9 +1459,7 @@
             <w:r>
               <w:rPr>
                 <w:rFonts w:cs="Calibri" w:cstheme="minorHAnsi" w:ascii="Calibri" w:hAnsi="Calibri"/>
-                <w:kern w:val="0"/>
-                <w:sz w:val="20"/>
-                <w:lang w:eastAsia="en-US" w:bidi="ar-SA"/>
+                <w:sz w:val="20"/>
               </w:rPr>
             </w:r>
           </w:p>
@@ -1424,7 +1471,7 @@
         </w:trPr>
         <w:tc>
           <w:tcPr>
-            <w:tcW w:w="1219" w:type="dxa"/>
+            <w:tcW w:w="1218" w:type="dxa"/>
             <w:vMerge w:val="restart"/>
             <w:tcBorders/>
             <w:shd w:color="auto" w:fill="D9D9D9" w:themeFill="background1" w:themeFillShade="d9" w:val="clear"/>
@@ -1432,7 +1479,8 @@
           <w:p>
             <w:pPr>
               <w:pStyle w:val="Normal"/>
-              <w:widowControl/>
+              <w:widowControl w:val="false"/>
+              <w:suppressAutoHyphens w:val="true"/>
               <w:spacing w:lineRule="auto" w:line="240" w:before="0" w:after="240"/>
               <w:jc w:val="left"/>
               <w:rPr>
@@ -1458,7 +1506,7 @@
         </w:tc>
         <w:tc>
           <w:tcPr>
-            <w:tcW w:w="8422" w:type="dxa"/>
+            <w:tcW w:w="8423" w:type="dxa"/>
             <w:gridSpan w:val="3"/>
             <w:tcBorders/>
             <w:shd w:color="auto" w:fill="D9D9D9" w:themeFill="background1" w:themeFillShade="d9" w:val="clear"/>
@@ -1466,7 +1514,8 @@
           <w:p>
             <w:pPr>
               <w:pStyle w:val="Normal"/>
-              <w:widowControl/>
+              <w:widowControl w:val="false"/>
+              <w:suppressAutoHyphens w:val="true"/>
               <w:spacing w:lineRule="auto" w:line="240" w:before="0" w:after="240"/>
               <w:jc w:val="left"/>
               <w:rPr>
@@ -1496,7 +1545,8 @@
           <w:p>
             <w:pPr>
               <w:pStyle w:val="Normal"/>
-              <w:widowControl/>
+              <w:widowControl w:val="false"/>
+              <w:suppressAutoHyphens w:val="true"/>
               <w:spacing w:lineRule="auto" w:line="240" w:before="0" w:after="240"/>
               <w:jc w:val="center"/>
               <w:rPr>
@@ -1506,8 +1556,6 @@
             <w:r>
               <w:rPr>
                 <w:rFonts w:cs="Calibri" w:cstheme="minorHAnsi" w:ascii="Calibri" w:hAnsi="Calibri"/>
-                <w:kern w:val="0"/>
-                <w:lang w:eastAsia="en-US" w:bidi="ar-SA"/>
               </w:rPr>
             </w:r>
           </w:p>
@@ -1519,7 +1567,7 @@
         </w:trPr>
         <w:tc>
           <w:tcPr>
-            <w:tcW w:w="1219" w:type="dxa"/>
+            <w:tcW w:w="1218" w:type="dxa"/>
             <w:vMerge w:val="continue"/>
             <w:tcBorders/>
             <w:shd w:color="auto" w:fill="D9D9D9" w:themeFill="background1" w:themeFillShade="d9" w:val="clear"/>
@@ -1527,7 +1575,8 @@
           <w:p>
             <w:pPr>
               <w:pStyle w:val="Normal"/>
-              <w:widowControl/>
+              <w:widowControl w:val="false"/>
+              <w:suppressAutoHyphens w:val="true"/>
               <w:spacing w:lineRule="auto" w:line="240" w:before="0" w:after="240"/>
               <w:jc w:val="left"/>
               <w:rPr>
@@ -1542,55 +1591,55 @@
               <w:rPr>
                 <w:rFonts w:cs="Calibri" w:cstheme="minorHAnsi" w:ascii="Calibri" w:hAnsi="Calibri"/>
                 <w:b/>
+                <w:sz w:val="20"/>
+                <w:szCs w:val="20"/>
+              </w:rPr>
+            </w:r>
+          </w:p>
+        </w:tc>
+        <w:tc>
+          <w:tcPr>
+            <w:tcW w:w="8423" w:type="dxa"/>
+            <w:gridSpan w:val="3"/>
+            <w:tcBorders/>
+            <w:shd w:color="auto" w:fill="D9D9D9" w:themeFill="background1" w:themeFillShade="d9" w:val="clear"/>
+          </w:tcPr>
+          <w:p>
+            <w:pPr>
+              <w:pStyle w:val="Normal"/>
+              <w:widowControl w:val="false"/>
+              <w:suppressAutoHyphens w:val="true"/>
+              <w:spacing w:lineRule="auto" w:line="240" w:before="0" w:after="240"/>
+              <w:jc w:val="left"/>
+              <w:rPr>
+                <w:rFonts w:ascii="Calibri" w:hAnsi="Calibri" w:cs="Calibri" w:asciiTheme="minorHAnsi" w:cstheme="minorHAnsi" w:hAnsiTheme="minorHAnsi"/>
+                <w:sz w:val="20"/>
+                <w:szCs w:val="20"/>
+              </w:rPr>
+            </w:pPr>
+            <w:r>
+              <w:rPr>
+                <w:rFonts w:cs="Calibri" w:ascii="Calibri" w:hAnsi="Calibri" w:asciiTheme="minorHAnsi" w:cstheme="minorHAnsi" w:hAnsiTheme="minorHAnsi"/>
                 <w:kern w:val="0"/>
                 <w:sz w:val="20"/>
                 <w:szCs w:val="20"/>
                 <w:lang w:eastAsia="en-US" w:bidi="ar-SA"/>
               </w:rPr>
-            </w:r>
-          </w:p>
-        </w:tc>
-        <w:tc>
-          <w:tcPr>
-            <w:tcW w:w="8422" w:type="dxa"/>
-            <w:gridSpan w:val="3"/>
+              <w:t xml:space="preserve">Approved examiners </w:t>
+            </w:r>
+          </w:p>
+        </w:tc>
+        <w:tc>
+          <w:tcPr>
+            <w:tcW w:w="849" w:type="dxa"/>
             <w:tcBorders/>
             <w:shd w:color="auto" w:fill="D9D9D9" w:themeFill="background1" w:themeFillShade="d9" w:val="clear"/>
           </w:tcPr>
           <w:p>
             <w:pPr>
               <w:pStyle w:val="Normal"/>
-              <w:widowControl/>
-              <w:spacing w:lineRule="auto" w:line="240" w:before="0" w:after="240"/>
-              <w:jc w:val="left"/>
-              <w:rPr>
-                <w:rFonts w:ascii="Calibri" w:hAnsi="Calibri" w:cs="Calibri" w:asciiTheme="minorHAnsi" w:cstheme="minorHAnsi" w:hAnsiTheme="minorHAnsi"/>
-                <w:sz w:val="20"/>
-                <w:szCs w:val="20"/>
-              </w:rPr>
-            </w:pPr>
-            <w:r>
-              <w:rPr>
-                <w:rFonts w:cs="Calibri" w:ascii="Calibri" w:hAnsi="Calibri" w:asciiTheme="minorHAnsi" w:cstheme="minorHAnsi" w:hAnsiTheme="minorHAnsi"/>
-                <w:kern w:val="0"/>
-                <w:sz w:val="20"/>
-                <w:szCs w:val="20"/>
-                <w:lang w:eastAsia="en-US" w:bidi="ar-SA"/>
-              </w:rPr>
-              <w:t xml:space="preserve">Approved examiners </w:t>
-            </w:r>
-          </w:p>
-        </w:tc>
-        <w:tc>
-          <w:tcPr>
-            <w:tcW w:w="849" w:type="dxa"/>
-            <w:tcBorders/>
-            <w:shd w:color="auto" w:fill="D9D9D9" w:themeFill="background1" w:themeFillShade="d9" w:val="clear"/>
-          </w:tcPr>
-          <w:p>
-            <w:pPr>
-              <w:pStyle w:val="Normal"/>
-              <w:widowControl/>
+              <w:widowControl w:val="false"/>
+              <w:suppressAutoHyphens w:val="true"/>
               <w:spacing w:lineRule="auto" w:line="240" w:before="0" w:after="240"/>
               <w:jc w:val="center"/>
               <w:rPr>
@@ -1600,8 +1649,6 @@
             <w:r>
               <w:rPr>
                 <w:rFonts w:cs="Calibri" w:cstheme="minorHAnsi" w:ascii="Calibri" w:hAnsi="Calibri"/>
-                <w:kern w:val="0"/>
-                <w:lang w:eastAsia="en-US" w:bidi="ar-SA"/>
               </w:rPr>
             </w:r>
           </w:p>
@@ -1613,7 +1660,7 @@
         </w:trPr>
         <w:tc>
           <w:tcPr>
-            <w:tcW w:w="1219" w:type="dxa"/>
+            <w:tcW w:w="1218" w:type="dxa"/>
             <w:vMerge w:val="continue"/>
             <w:tcBorders/>
             <w:shd w:color="auto" w:fill="D9D9D9" w:themeFill="background1" w:themeFillShade="d9" w:val="clear"/>
@@ -1621,7 +1668,8 @@
           <w:p>
             <w:pPr>
               <w:pStyle w:val="Normal"/>
-              <w:widowControl/>
+              <w:widowControl w:val="false"/>
+              <w:suppressAutoHyphens w:val="true"/>
               <w:spacing w:lineRule="auto" w:line="240" w:before="0" w:after="240"/>
               <w:jc w:val="left"/>
               <w:rPr>
@@ -1636,66 +1684,66 @@
               <w:rPr>
                 <w:rFonts w:cs="Calibri" w:cstheme="minorHAnsi" w:ascii="Calibri" w:hAnsi="Calibri"/>
                 <w:b/>
+                <w:sz w:val="20"/>
+                <w:szCs w:val="20"/>
+              </w:rPr>
+            </w:r>
+          </w:p>
+        </w:tc>
+        <w:tc>
+          <w:tcPr>
+            <w:tcW w:w="8423" w:type="dxa"/>
+            <w:gridSpan w:val="3"/>
+            <w:tcBorders/>
+            <w:shd w:color="auto" w:fill="D9D9D9" w:themeFill="background1" w:themeFillShade="d9" w:val="clear"/>
+          </w:tcPr>
+          <w:p>
+            <w:pPr>
+              <w:pStyle w:val="Normal"/>
+              <w:widowControl w:val="false"/>
+              <w:suppressAutoHyphens w:val="true"/>
+              <w:spacing w:lineRule="auto" w:line="240" w:before="0" w:after="240"/>
+              <w:jc w:val="left"/>
+              <w:rPr>
+                <w:rFonts w:ascii="Calibri" w:hAnsi="Calibri" w:cs="Calibri" w:asciiTheme="minorHAnsi" w:cstheme="minorHAnsi" w:hAnsiTheme="minorHAnsi"/>
+                <w:sz w:val="20"/>
+                <w:szCs w:val="20"/>
+              </w:rPr>
+            </w:pPr>
+            <w:r>
+              <w:rPr>
+                <w:rFonts w:cs="Calibri" w:ascii="Calibri" w:hAnsi="Calibri" w:asciiTheme="minorHAnsi" w:cstheme="minorHAnsi" w:hAnsiTheme="minorHAnsi"/>
                 <w:kern w:val="0"/>
                 <w:sz w:val="20"/>
                 <w:szCs w:val="20"/>
                 <w:lang w:eastAsia="en-US" w:bidi="ar-SA"/>
               </w:rPr>
-            </w:r>
-          </w:p>
-        </w:tc>
-        <w:tc>
-          <w:tcPr>
-            <w:tcW w:w="8422" w:type="dxa"/>
-            <w:gridSpan w:val="3"/>
+              <w:t xml:space="preserve">Registration status </w:t>
+            </w:r>
+            <w:r>
+              <w:rPr>
+                <w:rFonts w:cs="Calibri" w:ascii="Calibri" w:hAnsi="Calibri" w:asciiTheme="minorHAnsi" w:cstheme="minorHAnsi" w:hAnsiTheme="minorHAnsi"/>
+                <w:i/>
+                <w:kern w:val="0"/>
+                <w:sz w:val="18"/>
+                <w:szCs w:val="20"/>
+                <w:lang w:eastAsia="en-US" w:bidi="ar-SA"/>
+              </w:rPr>
+              <w:t>(students must be registered during the examination period)</w:t>
+            </w:r>
+          </w:p>
+        </w:tc>
+        <w:tc>
+          <w:tcPr>
+            <w:tcW w:w="849" w:type="dxa"/>
             <w:tcBorders/>
             <w:shd w:color="auto" w:fill="D9D9D9" w:themeFill="background1" w:themeFillShade="d9" w:val="clear"/>
           </w:tcPr>
           <w:p>
             <w:pPr>
               <w:pStyle w:val="Normal"/>
-              <w:widowControl/>
-              <w:spacing w:lineRule="auto" w:line="240" w:before="0" w:after="240"/>
-              <w:jc w:val="left"/>
-              <w:rPr>
-                <w:rFonts w:ascii="Calibri" w:hAnsi="Calibri" w:cs="Calibri" w:asciiTheme="minorHAnsi" w:cstheme="minorHAnsi" w:hAnsiTheme="minorHAnsi"/>
-                <w:sz w:val="20"/>
-                <w:szCs w:val="20"/>
-              </w:rPr>
-            </w:pPr>
-            <w:r>
-              <w:rPr>
-                <w:rFonts w:cs="Calibri" w:ascii="Calibri" w:hAnsi="Calibri" w:asciiTheme="minorHAnsi" w:cstheme="minorHAnsi" w:hAnsiTheme="minorHAnsi"/>
-                <w:kern w:val="0"/>
-                <w:sz w:val="20"/>
-                <w:szCs w:val="20"/>
-                <w:lang w:eastAsia="en-US" w:bidi="ar-SA"/>
-              </w:rPr>
-              <w:t xml:space="preserve">Registration status </w:t>
-            </w:r>
-            <w:r>
-              <w:rPr>
-                <w:rFonts w:cs="Calibri" w:ascii="Calibri" w:hAnsi="Calibri" w:asciiTheme="minorHAnsi" w:cstheme="minorHAnsi" w:hAnsiTheme="minorHAnsi"/>
-                <w:i/>
-                <w:kern w:val="0"/>
-                <w:sz w:val="18"/>
-                <w:szCs w:val="20"/>
-                <w:lang w:eastAsia="en-US" w:bidi="ar-SA"/>
-              </w:rPr>
-              <w:t>(students must be registered during the examination period)</w:t>
-            </w:r>
-          </w:p>
-        </w:tc>
-        <w:tc>
-          <w:tcPr>
-            <w:tcW w:w="849" w:type="dxa"/>
-            <w:tcBorders/>
-            <w:shd w:color="auto" w:fill="D9D9D9" w:themeFill="background1" w:themeFillShade="d9" w:val="clear"/>
-          </w:tcPr>
-          <w:p>
-            <w:pPr>
-              <w:pStyle w:val="Normal"/>
-              <w:widowControl/>
+              <w:widowControl w:val="false"/>
+              <w:suppressAutoHyphens w:val="true"/>
               <w:spacing w:lineRule="auto" w:line="240" w:before="0" w:after="240"/>
               <w:jc w:val="center"/>
               <w:rPr>
@@ -1705,8 +1753,6 @@
             <w:r>
               <w:rPr>
                 <w:rFonts w:cs="Calibri" w:cstheme="minorHAnsi" w:ascii="Calibri" w:hAnsi="Calibri"/>
-                <w:kern w:val="0"/>
-                <w:lang w:eastAsia="en-US" w:bidi="ar-SA"/>
               </w:rPr>
             </w:r>
           </w:p>
@@ -1726,11 +1772,12 @@
           <w:p>
             <w:pPr>
               <w:pStyle w:val="Normal"/>
-              <w:widowControl/>
+              <w:widowControl w:val="false"/>
               <w:tabs>
                 <w:tab w:val="clear" w:pos="720"/>
                 <w:tab w:val="left" w:pos="6825" w:leader="none"/>
               </w:tabs>
+              <w:suppressAutoHyphens w:val="true"/>
               <w:spacing w:lineRule="auto" w:line="240" w:before="0" w:after="0"/>
               <w:jc w:val="left"/>
               <w:rPr>
@@ -1742,17 +1789,16 @@
             <w:r>
               <w:rPr>
                 <w:rFonts w:cs="Calibri" w:cstheme="minorHAnsi" w:ascii="Calibri" w:hAnsi="Calibri"/>
-                <w:kern w:val="0"/>
-                <w:sz w:val="20"/>
-                <w:szCs w:val="20"/>
-                <w:lang w:eastAsia="en-US" w:bidi="ar-SA"/>
-              </w:rPr>
-            </w:r>
-          </w:p>
-          <w:p>
-            <w:pPr>
-              <w:pStyle w:val="Normal"/>
-              <w:widowControl/>
+                <w:sz w:val="20"/>
+                <w:szCs w:val="20"/>
+              </w:rPr>
+            </w:r>
+          </w:p>
+          <w:p>
+            <w:pPr>
+              <w:pStyle w:val="Normal"/>
+              <w:widowControl w:val="false"/>
+              <w:suppressAutoHyphens w:val="true"/>
               <w:spacing w:lineRule="auto" w:line="240" w:before="0" w:after="0"/>
               <w:jc w:val="left"/>
               <w:rPr>
@@ -1783,11 +1829,12 @@
           <w:p>
             <w:pPr>
               <w:pStyle w:val="ListParagraph"/>
-              <w:widowControl/>
+              <w:widowControl w:val="false"/>
               <w:numPr>
                 <w:ilvl w:val="0"/>
                 <w:numId w:val="2"/>
               </w:numPr>
+              <w:suppressAutoHyphens w:val="true"/>
               <w:spacing w:before="0" w:after="0"/>
               <w:contextualSpacing/>
               <w:jc w:val="left"/>
@@ -1812,11 +1859,12 @@
           <w:p>
             <w:pPr>
               <w:pStyle w:val="ListParagraph"/>
-              <w:widowControl/>
+              <w:widowControl w:val="false"/>
               <w:numPr>
                 <w:ilvl w:val="0"/>
                 <w:numId w:val="2"/>
               </w:numPr>
+              <w:suppressAutoHyphens w:val="true"/>
               <w:spacing w:before="0" w:after="0"/>
               <w:contextualSpacing/>
               <w:jc w:val="left"/>
@@ -1843,11 +1891,12 @@
           <w:p>
             <w:pPr>
               <w:pStyle w:val="ListParagraph"/>
-              <w:widowControl/>
+              <w:widowControl w:val="false"/>
               <w:numPr>
                 <w:ilvl w:val="0"/>
                 <w:numId w:val="2"/>
               </w:numPr>
+              <w:suppressAutoHyphens w:val="true"/>
               <w:spacing w:before="0" w:after="0"/>
               <w:contextualSpacing/>
               <w:jc w:val="left"/>
@@ -1897,7 +1946,8 @@
           <w:p>
             <w:pPr>
               <w:pStyle w:val="ListParagraph"/>
-              <w:widowControl/>
+              <w:widowControl w:val="false"/>
+              <w:suppressAutoHyphens w:val="true"/>
               <w:spacing w:before="0" w:after="0"/>
               <w:contextualSpacing/>
               <w:jc w:val="left"/>
@@ -1913,10 +1963,8 @@
               <w:rPr>
                 <w:rFonts w:cs="Calibri" w:cstheme="minorHAnsi" w:ascii="Calibri" w:hAnsi="Calibri"/>
                 <w:b/>
-                <w:kern w:val="0"/>
-                <w:sz w:val="20"/>
-                <w:szCs w:val="20"/>
-                <w:lang w:eastAsia="en-US" w:bidi="ar-SA"/>
+                <w:sz w:val="20"/>
+                <w:szCs w:val="20"/>
               </w:rPr>
             </w:r>
           </w:p>
@@ -2715,6 +2763,7 @@
     <w:rsid w:val="009f481c"/>
     <w:pPr>
       <w:widowControl/>
+      <w:suppressAutoHyphens w:val="true"/>
       <w:bidi w:val="0"/>
       <w:spacing w:lineRule="atLeast" w:line="240" w:before="0" w:after="240"/>
       <w:jc w:val="left"/>

</xml_diff>